<commit_message>
Yarg POC 90 customer loan
</commit_message>
<xml_diff>
--- a/src/main/resources/templates/customer.docx
+++ b/src/main/resources/templates/customer.docx
@@ -2,54 +2,7 @@
 <file path=word/document.xml><?xml version="1.0" encoding="utf-8"?>
 <w:document xmlns:wpc="http://schemas.microsoft.com/office/word/2010/wordprocessingCanvas" xmlns:cx="http://schemas.microsoft.com/office/drawing/2014/chartex" xmlns:cx1="http://schemas.microsoft.com/office/drawing/2015/9/8/chartex" xmlns:cx2="http://schemas.microsoft.com/office/drawing/2015/10/21/chartex" xmlns:cx3="http://schemas.microsoft.com/office/drawing/2016/5/9/chartex" xmlns:cx4="http://schemas.microsoft.com/office/drawing/2016/5/10/chartex" xmlns:cx5="http://schemas.microsoft.com/office/drawing/2016/5/11/chartex" xmlns:cx6="http://schemas.microsoft.com/office/drawing/2016/5/12/chartex" xmlns:cx7="http://schemas.microsoft.com/office/drawing/2016/5/13/chartex" xmlns:cx8="http://schemas.microsoft.com/office/drawing/2016/5/14/chartex" xmlns:mc="http://schemas.openxmlformats.org/markup-compatibility/2006" xmlns:aink="http://schemas.microsoft.com/office/drawing/2016/ink" xmlns:am3d="http://schemas.microsoft.com/office/drawing/2017/model3d" xmlns:o="urn:schemas-microsoft-com:office:office" xmlns:oel="http://schemas.microsoft.com/office/2019/extlst" xmlns:r="http://schemas.openxmlformats.org/officeDocument/2006/relationships" xmlns:m="http://schemas.openxmlformats.org/officeDocument/2006/math" xmlns:v="urn:schemas-microsoft-com:vml" xmlns:wp14="http://schemas.microsoft.com/office/word/2010/wordprocessingDrawing" xmlns:wp="http://schemas.openxmlformats.org/drawingml/2006/wordprocessingDrawing" xmlns:w10="urn:schemas-microsoft-com:office:word" xmlns:w="http://schemas.openxmlformats.org/wordprocessingml/2006/main" xmlns:w14="http://schemas.microsoft.com/office/word/2010/wordml" xmlns:w15="http://schemas.microsoft.com/office/word/2012/wordml" xmlns:w16cex="http://schemas.microsoft.com/office/word/2018/wordml/cex" xmlns:w16cid="http://schemas.microsoft.com/office/word/2016/wordml/cid" xmlns:w16="http://schemas.microsoft.com/office/word/2018/wordml" xmlns:w16sdtdh="http://schemas.microsoft.com/office/word/2020/wordml/sdtdatahash" xmlns:w16se="http://schemas.microsoft.com/office/word/2015/wordml/symex" xmlns:wpg="http://schemas.microsoft.com/office/word/2010/wordprocessingGroup" xmlns:wpi="http://schemas.microsoft.com/office/word/2010/wordprocessingInk" xmlns:wne="http://schemas.microsoft.com/office/word/2006/wordml" xmlns:wps="http://schemas.microsoft.com/office/word/2010/wordprocessingShape" mc:Ignorable="w14 w15 w16se w16cid w16 w16cex w16sdtdh wp14">
   <w:body>
-    <w:p>
-      <w:r>
-        <w:rPr>
-          <w:noProof/>
-        </w:rPr>
-        <w:drawing>
-          <wp:inline distT="0" distB="0" distL="0" distR="0" wp14:anchorId="6DD0F415" wp14:editId="0938D7B8">
-            <wp:extent cx="1023249" cy="698500"/>
-            <wp:effectExtent l="0" t="0" r="0" b="0"/>
-            <wp:docPr id="1" name="Picture 1" descr="Empty red chairs in cinema with popcorn and drinks"/>
-            <wp:cNvGraphicFramePr>
-              <a:graphicFrameLocks xmlns:a="http://schemas.openxmlformats.org/drawingml/2006/main" noChangeAspect="1"/>
-            </wp:cNvGraphicFramePr>
-            <a:graphic xmlns:a="http://schemas.openxmlformats.org/drawingml/2006/main">
-              <a:graphicData uri="http://schemas.openxmlformats.org/drawingml/2006/picture">
-                <pic:pic xmlns:pic="http://schemas.openxmlformats.org/drawingml/2006/picture">
-                  <pic:nvPicPr>
-                    <pic:cNvPr id="1" name="Picture 1" descr="Empty red chairs in cinema with popcorn and drinks"/>
-                    <pic:cNvPicPr/>
-                  </pic:nvPicPr>
-                  <pic:blipFill>
-                    <a:blip r:embed="rId4" cstate="print">
-                      <a:extLst>
-                        <a:ext uri="{28A0092B-C50C-407E-A947-70E740481C1C}">
-                          <a14:useLocalDpi xmlns:a14="http://schemas.microsoft.com/office/drawing/2010/main" val="0"/>
-                        </a:ext>
-                      </a:extLst>
-                    </a:blip>
-                    <a:stretch>
-                      <a:fillRect/>
-                    </a:stretch>
-                  </pic:blipFill>
-                  <pic:spPr>
-                    <a:xfrm>
-                      <a:off x="0" y="0"/>
-                      <a:ext cx="1030532" cy="703472"/>
-                    </a:xfrm>
-                    <a:prstGeom prst="rect">
-                      <a:avLst/>
-                    </a:prstGeom>
-                  </pic:spPr>
-                </pic:pic>
-              </a:graphicData>
-            </a:graphic>
-          </wp:inline>
-        </w:drawing>
-      </w:r>
-    </w:p>
+    <w:p/>
     <w:tbl>
       <w:tblPr>
         <w:tblW w:w="0" w:type="auto"/>
@@ -617,7 +570,7 @@
     <w:lsdException w:name="Table Web 2" w:semiHidden="1" w:unhideWhenUsed="1"/>
     <w:lsdException w:name="Table Web 3" w:semiHidden="1" w:unhideWhenUsed="1"/>
     <w:lsdException w:name="Balloon Text" w:semiHidden="1" w:unhideWhenUsed="1"/>
-    <w:lsdException w:name="Table Grid" w:semiHidden="1" w:uiPriority="59" w:unhideWhenUsed="1"/>
+    <w:lsdException w:name="Table Grid" w:uiPriority="59"/>
     <w:lsdException w:name="Table Theme" w:semiHidden="1" w:unhideWhenUsed="1"/>
     <w:lsdException w:name="Placeholder Text" w:semiHidden="1"/>
     <w:lsdException w:name="No Spacing" w:uiPriority="1" w:qFormat="1"/>

</xml_diff>